<commit_message>
Added an OSX project
</commit_message>
<xml_diff>
--- a/Honours project proposal.docx
+++ b/Honours project proposal.docx
@@ -226,8 +226,6 @@
         </w:rPr>
         <w:t>I</w:t>
       </w:r>
-      <w:bookmarkStart w:id="0" w:name="_GoBack"/>
-      <w:bookmarkEnd w:id="0"/>
       <w:r>
         <w:rPr>
           <w:rFonts w:eastAsia="Arial Unicode MS" w:cs="Arial Unicode MS"/>
@@ -2054,7 +2052,7 @@
       <w:pPr>
         <w:pStyle w:val="Caption"/>
       </w:pPr>
-      <w:bookmarkStart w:id="1" w:name="_Ref388343343"/>
+      <w:bookmarkStart w:id="0" w:name="_Ref388343343"/>
       <w:r>
         <w:t xml:space="preserve">Figure </w:t>
       </w:r>
@@ -2076,7 +2074,7 @@
       <w:r>
         <w:fldChar w:fldCharType="end"/>
       </w:r>
-      <w:bookmarkEnd w:id="1"/>
+      <w:bookmarkEnd w:id="0"/>
       <w:r>
         <w:t>. Initial Prototype</w:t>
       </w:r>
@@ -4057,6 +4055,16 @@
           <w:szCs w:val="24"/>
         </w:rPr>
       </w:pPr>
+      <w:r>
+        <w:rPr>
+          <w:rFonts w:eastAsia="Arial Unicode MS" w:hAnsi="Arial Unicode MS" w:cs="Arial Unicode MS"/>
+          <w:sz w:val="24"/>
+          <w:szCs w:val="24"/>
+        </w:rPr>
+        <w:t xml:space="preserve">VISUALIZER - </w:t>
+      </w:r>
+      <w:bookmarkStart w:id="1" w:name="_GoBack"/>
+      <w:bookmarkEnd w:id="1"/>
       <w:r>
         <w:rPr>
           <w:rFonts w:eastAsia="Arial Unicode MS" w:hAnsi="Arial Unicode MS" w:cs="Arial Unicode MS"/>
@@ -11147,7 +11155,7 @@
 </file>
 
 <file path=customXml/itemProps1.xml><?xml version="1.0" encoding="utf-8"?>
-<ds:datastoreItem xmlns:ds="http://schemas.openxmlformats.org/officeDocument/2006/customXml" ds:itemID="{590261B8-28E4-9543-B3A1-6A5962262BBA}">
+<ds:datastoreItem xmlns:ds="http://schemas.openxmlformats.org/officeDocument/2006/customXml" ds:itemID="{CB74BCC7-209D-9D46-A6EA-DE8C35878643}">
   <ds:schemaRefs>
     <ds:schemaRef ds:uri="http://schemas.openxmlformats.org/officeDocument/2006/bibliography"/>
   </ds:schemaRefs>

</xml_diff>